<commit_message>
Implementação da API na tab1
</commit_message>
<xml_diff>
--- a/Documentação/Escopo do Projeto.docx
+++ b/Documentação/Escopo do Projeto.docx
@@ -1,6 +1,6 @@
 
 <file path=word/document.xml><?xml version="1.0" encoding="utf-8"?>
-<w:document xmlns:wpc="http://schemas.microsoft.com/office/word/2010/wordprocessingCanvas" xmlns:cx="http://schemas.microsoft.com/office/drawing/2014/chartex" xmlns:mc="http://schemas.openxmlformats.org/markup-compatibility/2006" xmlns:o="urn:schemas-microsoft-com:office:office" xmlns:r="http://schemas.openxmlformats.org/officeDocument/2006/relationships" xmlns:m="http://schemas.openxmlformats.org/officeDocument/2006/math" xmlns:v="urn:schemas-microsoft-com:vml" xmlns:wp14="http://schemas.microsoft.com/office/word/2010/wordprocessingDrawing" xmlns:wp="http://schemas.openxmlformats.org/drawingml/2006/wordprocessingDrawing" xmlns:w10="urn:schemas-microsoft-com:office:word" xmlns:w="http://schemas.openxmlformats.org/wordprocessingml/2006/main" xmlns:w14="http://schemas.microsoft.com/office/word/2010/wordml" xmlns:w15="http://schemas.microsoft.com/office/word/2012/wordml" xmlns:w16se="http://schemas.microsoft.com/office/word/2015/wordml/symex" xmlns:wpg="http://schemas.microsoft.com/office/word/2010/wordprocessingGroup" xmlns:wpi="http://schemas.microsoft.com/office/word/2010/wordprocessingInk" xmlns:wne="http://schemas.microsoft.com/office/word/2006/wordml" xmlns:wps="http://schemas.microsoft.com/office/word/2010/wordprocessingShape" mc:Ignorable="w14 w15 w16se wp14">
+<w:document xmlns:wpc="http://schemas.microsoft.com/office/word/2010/wordprocessingCanvas" xmlns:cx="http://schemas.microsoft.com/office/drawing/2014/chartex" xmlns:cx1="http://schemas.microsoft.com/office/drawing/2015/9/8/chartex" xmlns:cx2="http://schemas.microsoft.com/office/drawing/2015/10/21/chartex" xmlns:cx3="http://schemas.microsoft.com/office/drawing/2016/5/9/chartex" xmlns:cx4="http://schemas.microsoft.com/office/drawing/2016/5/10/chartex" xmlns:cx5="http://schemas.microsoft.com/office/drawing/2016/5/11/chartex" xmlns:cx6="http://schemas.microsoft.com/office/drawing/2016/5/12/chartex" xmlns:cx7="http://schemas.microsoft.com/office/drawing/2016/5/13/chartex" xmlns:cx8="http://schemas.microsoft.com/office/drawing/2016/5/14/chartex" xmlns:mc="http://schemas.openxmlformats.org/markup-compatibility/2006" xmlns:aink="http://schemas.microsoft.com/office/drawing/2016/ink" xmlns:am3d="http://schemas.microsoft.com/office/drawing/2017/model3d" xmlns:o="urn:schemas-microsoft-com:office:office" xmlns:r="http://schemas.openxmlformats.org/officeDocument/2006/relationships" xmlns:m="http://schemas.openxmlformats.org/officeDocument/2006/math" xmlns:v="urn:schemas-microsoft-com:vml" xmlns:wp14="http://schemas.microsoft.com/office/word/2010/wordprocessingDrawing" xmlns:wp="http://schemas.openxmlformats.org/drawingml/2006/wordprocessingDrawing" xmlns:w10="urn:schemas-microsoft-com:office:word" xmlns:w="http://schemas.openxmlformats.org/wordprocessingml/2006/main" xmlns:w14="http://schemas.microsoft.com/office/word/2010/wordml" xmlns:w15="http://schemas.microsoft.com/office/word/2012/wordml" xmlns:w16cex="http://schemas.microsoft.com/office/word/2018/wordml/cex" xmlns:w16cid="http://schemas.microsoft.com/office/word/2016/wordml/cid" xmlns:w16="http://schemas.microsoft.com/office/word/2018/wordml" xmlns:w16sdtdh="http://schemas.microsoft.com/office/word/2020/wordml/sdtdatahash" xmlns:w16se="http://schemas.microsoft.com/office/word/2015/wordml/symex" xmlns:wpg="http://schemas.microsoft.com/office/word/2010/wordprocessingGroup" xmlns:wpi="http://schemas.microsoft.com/office/word/2010/wordprocessingInk" xmlns:wne="http://schemas.microsoft.com/office/word/2006/wordml" xmlns:wps="http://schemas.microsoft.com/office/word/2010/wordprocessingShape" mc:Ignorable="w14 w15 w16se w16cid w16 w16cex w16sdtdh wp14">
   <w:background w:color="FFFFFF" w:themeColor="background1"/>
   <w:body>
     <w:tbl>
@@ -101,14 +101,12 @@
               <w:spacing w:before="360" w:after="120"/>
               <w:ind w:left="0"/>
             </w:pPr>
-            <w:proofErr w:type="spellStart"/>
             <w:r>
               <w:rPr>
                 <w:color w:val="073E87" w:themeColor="text2"/>
               </w:rPr>
               <w:t>Skullvies</w:t>
             </w:r>
-            <w:proofErr w:type="spellEnd"/>
           </w:p>
         </w:tc>
       </w:tr>
@@ -321,35 +319,7 @@
               <w:rPr>
                 <w:color w:val="073E87" w:themeColor="text2"/>
               </w:rPr>
-              <w:t xml:space="preserve">O objetivo deste projeto é desenvolver um aplicativo móvel utilizando as tecnologias </w:t>
-            </w:r>
-            <w:proofErr w:type="spellStart"/>
-            <w:r>
-              <w:rPr>
-                <w:color w:val="073E87" w:themeColor="text2"/>
-              </w:rPr>
-              <w:t>Ionic</w:t>
-            </w:r>
-            <w:proofErr w:type="spellEnd"/>
-            <w:r>
-              <w:rPr>
-                <w:color w:val="073E87" w:themeColor="text2"/>
-              </w:rPr>
-              <w:t xml:space="preserve">, Angular e </w:t>
-            </w:r>
-            <w:proofErr w:type="spellStart"/>
-            <w:r>
-              <w:rPr>
-                <w:color w:val="073E87" w:themeColor="text2"/>
-              </w:rPr>
-              <w:t>Firebase</w:t>
-            </w:r>
-            <w:proofErr w:type="spellEnd"/>
-            <w:r>
-              <w:rPr>
-                <w:color w:val="073E87" w:themeColor="text2"/>
-              </w:rPr>
-              <w:t>, com o propósito de proporcionar aos usuários uma plataforma intuitiva e eficiente para explorar e gerenciar informações sobre filmes. O aplicativo permitirá aos usuários visualizar detalhes de filmes, como pôsteres, sinopses, avaliações e elenco, além de possibilitar a criação de uma lista personalizada de filmes favoritos. Além disso, os usuários poderão registrar-se, autenticar-se e personalizar seu perfil com uma foto.</w:t>
+              <w:t>O objetivo deste projeto é desenvolver um aplicativo móvel utilizando as tecnologias Ionic, Angular e Firebase, com o propósito de proporcionar aos usuários uma plataforma intuitiva e eficiente para explorar e gerenciar informações sobre filmes. O aplicativo permitirá aos usuários visualizar detalhes de filmes, como pôsteres, sinopses, avaliações e elenco, além de possibilitar a criação de uma lista personalizada de filmes favoritos. Além disso, os usuários poderão registrar-se, autenticar-se e personalizar seu perfil com uma foto.</w:t>
             </w:r>
           </w:p>
         </w:tc>
@@ -430,41 +400,13 @@
               <w:rPr>
                 <w:color w:val="073E87" w:themeColor="text2"/>
               </w:rPr>
-              <w:t xml:space="preserve">Novo mercado: O aplicativo </w:t>
-            </w:r>
-            <w:proofErr w:type="spellStart"/>
-            <w:r>
-              <w:rPr>
-                <w:color w:val="073E87" w:themeColor="text2"/>
-              </w:rPr>
-              <w:t>Skullvies</w:t>
-            </w:r>
-            <w:proofErr w:type="spellEnd"/>
-            <w:r>
-              <w:rPr>
-                <w:color w:val="073E87" w:themeColor="text2"/>
-              </w:rPr>
-              <w:t xml:space="preserve"> abre portas p</w:t>
-            </w:r>
-            <w:r>
-              <w:rPr>
-                <w:color w:val="073E87" w:themeColor="text2"/>
-              </w:rPr>
-              <w:t xml:space="preserve">ara a empresa no mundo dos </w:t>
-            </w:r>
-            <w:proofErr w:type="spellStart"/>
-            <w:r>
-              <w:rPr>
-                <w:color w:val="073E87" w:themeColor="text2"/>
-              </w:rPr>
-              <w:t>apps</w:t>
-            </w:r>
-            <w:proofErr w:type="spellEnd"/>
-            <w:r>
-              <w:rPr>
-                <w:color w:val="073E87" w:themeColor="text2"/>
-              </w:rPr>
-              <w:t xml:space="preserve"> </w:t>
+              <w:t>Novo mercado: O aplicativo Skullvies abre portas p</w:t>
+            </w:r>
+            <w:r>
+              <w:rPr>
+                <w:color w:val="073E87" w:themeColor="text2"/>
+              </w:rPr>
+              <w:t xml:space="preserve">ara a empresa no mundo dos apps </w:t>
             </w:r>
             <w:r>
               <w:rPr>
@@ -1041,21 +983,7 @@
               <w:rPr>
                 <w:color w:val="073E87" w:themeColor="text2"/>
               </w:rPr>
-              <w:t xml:space="preserve">Escolher as ferramentas para construir e testar o aplicativo, incluindo o uso do </w:t>
-            </w:r>
-            <w:proofErr w:type="spellStart"/>
-            <w:r>
-              <w:rPr>
-                <w:color w:val="073E87" w:themeColor="text2"/>
-              </w:rPr>
-              <w:t>Figma</w:t>
-            </w:r>
-            <w:proofErr w:type="spellEnd"/>
-            <w:r>
-              <w:rPr>
-                <w:color w:val="073E87" w:themeColor="text2"/>
-              </w:rPr>
-              <w:t xml:space="preserve"> para criar o design das telas.</w:t>
+              <w:t>Escolher as ferramentas para construir e testar o aplicativo, incluindo o uso do Figma para criar o design das telas.</w:t>
             </w:r>
           </w:p>
           <w:p>
@@ -1083,21 +1011,7 @@
               <w:rPr>
                 <w:color w:val="073E87" w:themeColor="text2"/>
               </w:rPr>
-              <w:t xml:space="preserve">Design no </w:t>
-            </w:r>
-            <w:proofErr w:type="spellStart"/>
-            <w:r>
-              <w:rPr>
-                <w:color w:val="073E87" w:themeColor="text2"/>
-              </w:rPr>
-              <w:t>Figma</w:t>
-            </w:r>
-            <w:proofErr w:type="spellEnd"/>
-            <w:r>
-              <w:rPr>
-                <w:color w:val="073E87" w:themeColor="text2"/>
-              </w:rPr>
-              <w:t>:</w:t>
+              <w:t>Design no Figma:</w:t>
             </w:r>
           </w:p>
           <w:p>
@@ -1118,21 +1032,7 @@
               <w:rPr>
                 <w:color w:val="073E87" w:themeColor="text2"/>
               </w:rPr>
-              <w:t xml:space="preserve">Criar o design visual das telas do aplicativo utilizando o </w:t>
-            </w:r>
-            <w:proofErr w:type="spellStart"/>
-            <w:r>
-              <w:rPr>
-                <w:color w:val="073E87" w:themeColor="text2"/>
-              </w:rPr>
-              <w:t>Figma</w:t>
-            </w:r>
-            <w:proofErr w:type="spellEnd"/>
-            <w:r>
-              <w:rPr>
-                <w:color w:val="073E87" w:themeColor="text2"/>
-              </w:rPr>
-              <w:t>.</w:t>
+              <w:t>Criar o design visual das telas do aplicativo utilizando o Figma.</w:t>
             </w:r>
           </w:p>
           <w:p>
@@ -1182,21 +1082,7 @@
                 <w:color w:val="073E87" w:themeColor="text2"/>
               </w:rPr>
               <w:lastRenderedPageBreak/>
-              <w:t>Desenvolvimento do Front-</w:t>
-            </w:r>
-            <w:proofErr w:type="spellStart"/>
-            <w:r>
-              <w:rPr>
-                <w:color w:val="073E87" w:themeColor="text2"/>
-              </w:rPr>
-              <w:t>end</w:t>
-            </w:r>
-            <w:proofErr w:type="spellEnd"/>
-            <w:r>
-              <w:rPr>
-                <w:color w:val="073E87" w:themeColor="text2"/>
-              </w:rPr>
-              <w:t>:</w:t>
+              <w:t>Desenvolvimento do Front-end:</w:t>
             </w:r>
           </w:p>
           <w:p>
@@ -1217,35 +1103,7 @@
               <w:rPr>
                 <w:color w:val="073E87" w:themeColor="text2"/>
               </w:rPr>
-              <w:t xml:space="preserve">Transformar o design do </w:t>
-            </w:r>
-            <w:proofErr w:type="spellStart"/>
-            <w:r>
-              <w:rPr>
-                <w:color w:val="073E87" w:themeColor="text2"/>
-              </w:rPr>
-              <w:t>Figma</w:t>
-            </w:r>
-            <w:proofErr w:type="spellEnd"/>
-            <w:r>
-              <w:rPr>
-                <w:color w:val="073E87" w:themeColor="text2"/>
-              </w:rPr>
-              <w:t xml:space="preserve"> em telas reais do aplicativo usando o </w:t>
-            </w:r>
-            <w:proofErr w:type="spellStart"/>
-            <w:r>
-              <w:rPr>
-                <w:color w:val="073E87" w:themeColor="text2"/>
-              </w:rPr>
-              <w:t>Ionic</w:t>
-            </w:r>
-            <w:proofErr w:type="spellEnd"/>
-            <w:r>
-              <w:rPr>
-                <w:color w:val="073E87" w:themeColor="text2"/>
-              </w:rPr>
-              <w:t xml:space="preserve"> e Angular.</w:t>
+              <w:t>Transformar o design do Figma em telas reais do aplicativo usando o Ionic e Angular.</w:t>
             </w:r>
           </w:p>
           <w:p>
@@ -1356,21 +1214,7 @@
               <w:rPr>
                 <w:color w:val="073E87" w:themeColor="text2"/>
               </w:rPr>
-              <w:t>Desenvolvimento do Back-</w:t>
-            </w:r>
-            <w:proofErr w:type="spellStart"/>
-            <w:r>
-              <w:rPr>
-                <w:color w:val="073E87" w:themeColor="text2"/>
-              </w:rPr>
-              <w:t>end</w:t>
-            </w:r>
-            <w:proofErr w:type="spellEnd"/>
-            <w:r>
-              <w:rPr>
-                <w:color w:val="073E87" w:themeColor="text2"/>
-              </w:rPr>
-              <w:t>:</w:t>
+              <w:t>Desenvolvimento do Back-end:</w:t>
             </w:r>
           </w:p>
           <w:p>
@@ -2554,8 +2398,6 @@
               </w:rPr>
               <w:t>Desenvolvimento de um projeto simples do aplicativo rodando em um celular Android.</w:t>
             </w:r>
-            <w:bookmarkStart w:id="0" w:name="_GoBack"/>
-            <w:bookmarkEnd w:id="0"/>
           </w:p>
           <w:p>
             <w:pPr>
@@ -3310,9 +3152,363 @@
           <w:color w:val="BFBFBF" w:themeColor="background1" w:themeShade="BF"/>
         </w:rPr>
       </w:pPr>
+      <w:r>
+        <w:rPr>
+          <w:color w:val="BFBFBF" w:themeColor="background1" w:themeShade="BF"/>
+        </w:rPr>
+        <w:br/>
+      </w:r>
+    </w:p>
+    <w:tbl>
+      <w:tblPr>
+        <w:tblStyle w:val="Tabelacomgrade"/>
+        <w:tblW w:w="5000" w:type="pct"/>
+        <w:tblBorders>
+          <w:top w:val="none" w:sz="0" w:space="0" w:color="auto"/>
+          <w:left w:val="none" w:sz="0" w:space="0" w:color="auto"/>
+          <w:bottom w:val="none" w:sz="0" w:space="0" w:color="auto"/>
+          <w:right w:val="none" w:sz="0" w:space="0" w:color="auto"/>
+          <w:insideH w:val="double" w:sz="4" w:space="0" w:color="auto"/>
+          <w:insideV w:val="double" w:sz="4" w:space="0" w:color="auto"/>
+        </w:tblBorders>
+        <w:tblLook w:val="04A0" w:firstRow="1" w:lastRow="0" w:firstColumn="1" w:lastColumn="0" w:noHBand="0" w:noVBand="1"/>
+      </w:tblPr>
+      <w:tblGrid>
+        <w:gridCol w:w="8504"/>
+      </w:tblGrid>
+      <w:tr>
+        <w:trPr>
+          <w:trHeight w:val="537"/>
+        </w:trPr>
+        <w:tc>
+          <w:tcPr>
+            <w:tcW w:w="5000" w:type="pct"/>
+            <w:vAlign w:val="center"/>
+          </w:tcPr>
+          <w:p>
+            <w:pPr>
+              <w:pStyle w:val="PargrafodaLista"/>
+              <w:numPr>
+                <w:ilvl w:val="0"/>
+                <w:numId w:val="4"/>
+              </w:numPr>
+              <w:tabs>
+                <w:tab w:val="left" w:pos="273"/>
+              </w:tabs>
+              <w:spacing w:before="120" w:after="120"/>
+            </w:pPr>
+            <w:r>
+              <w:t>Protótipo do aplicativo</w:t>
+            </w:r>
+          </w:p>
+        </w:tc>
+      </w:tr>
+      <w:tr>
+        <w:trPr>
+          <w:trHeight w:val="1044"/>
+        </w:trPr>
+        <w:tc>
+          <w:tcPr>
+            <w:tcW w:w="5000" w:type="pct"/>
+            <w:vAlign w:val="center"/>
+          </w:tcPr>
+          <w:p>
+            <w:pPr>
+              <w:pStyle w:val="PargrafodaLista"/>
+              <w:spacing w:before="120" w:after="120"/>
+              <w:ind w:left="0"/>
+              <w:jc w:val="both"/>
+              <w:rPr>
+                <w:color w:val="073E87" w:themeColor="text2"/>
+              </w:rPr>
+            </w:pPr>
+            <w:r>
+              <w:rPr>
+                <w:color w:val="073E87" w:themeColor="text2"/>
+              </w:rPr>
+              <w:t>O protótipo do aplicativo de filmes foi desenvolvido no Figma para proporcionar uma visualização interativa da interface do usuário e do fluxo de navegação. No protótipo, você encontrará</w:t>
+            </w:r>
+            <w:r>
+              <w:rPr>
+                <w:color w:val="073E87" w:themeColor="text2"/>
+              </w:rPr>
+              <w:t xml:space="preserve"> </w:t>
+            </w:r>
+            <w:r>
+              <w:rPr>
+                <w:color w:val="073E87" w:themeColor="text2"/>
+              </w:rPr>
+              <w:t>Layouts das diferentes telas do aplicativo, elementos de design e o fluxo de navegação entre as telas.</w:t>
+            </w:r>
+            <w:r>
+              <w:rPr>
+                <w:color w:val="073E87" w:themeColor="text2"/>
+              </w:rPr>
+              <w:t xml:space="preserve"> Você pode acessar o protótipo pelo link abaixo:</w:t>
+            </w:r>
+            <w:r>
+              <w:rPr>
+                <w:color w:val="073E87" w:themeColor="text2"/>
+              </w:rPr>
+              <w:br/>
+            </w:r>
+            <w:hyperlink r:id="rId11" w:history="1">
+              <w:r>
+                <w:rPr>
+                  <w:rStyle w:val="Hyperlink"/>
+                </w:rPr>
+                <w:t>https://www.fig</w:t>
+              </w:r>
+              <w:r>
+                <w:rPr>
+                  <w:rStyle w:val="Hyperlink"/>
+                </w:rPr>
+                <w:t>m</w:t>
+              </w:r>
+              <w:r>
+                <w:rPr>
+                  <w:rStyle w:val="Hyperlink"/>
+                </w:rPr>
+                <w:t>a.com/file/Vz5Mbux3jb1qJlytzXHOi6/Wireframe-app-de-filmes</w:t>
+              </w:r>
+            </w:hyperlink>
+          </w:p>
+        </w:tc>
+      </w:tr>
+    </w:tbl>
+    <w:p>
+      <w:pPr>
+        <w:pStyle w:val="PargrafodaLista"/>
+        <w:tabs>
+          <w:tab w:val="left" w:pos="284"/>
+          <w:tab w:val="left" w:pos="426"/>
+        </w:tabs>
+        <w:spacing w:before="120" w:after="120"/>
+        <w:ind w:left="0"/>
+        <w:rPr>
+          <w:color w:val="BFBFBF" w:themeColor="background1" w:themeShade="BF"/>
+        </w:rPr>
+      </w:pPr>
+    </w:p>
+    <w:p>
+      <w:pPr>
+        <w:pStyle w:val="PargrafodaLista"/>
+        <w:tabs>
+          <w:tab w:val="left" w:pos="284"/>
+          <w:tab w:val="left" w:pos="426"/>
+        </w:tabs>
+        <w:spacing w:before="120" w:after="120"/>
+        <w:ind w:left="0"/>
+        <w:rPr>
+          <w:color w:val="BFBFBF" w:themeColor="background1" w:themeShade="BF"/>
+        </w:rPr>
+      </w:pPr>
+    </w:p>
+    <w:p>
+      <w:pPr>
+        <w:pStyle w:val="PargrafodaLista"/>
+        <w:tabs>
+          <w:tab w:val="left" w:pos="284"/>
+          <w:tab w:val="left" w:pos="426"/>
+        </w:tabs>
+        <w:spacing w:before="120" w:after="120"/>
+        <w:ind w:left="0"/>
+        <w:rPr>
+          <w:color w:val="BFBFBF" w:themeColor="background1" w:themeShade="BF"/>
+        </w:rPr>
+      </w:pPr>
+    </w:p>
+    <w:p>
+      <w:pPr>
+        <w:pStyle w:val="PargrafodaLista"/>
+        <w:tabs>
+          <w:tab w:val="left" w:pos="284"/>
+          <w:tab w:val="left" w:pos="426"/>
+        </w:tabs>
+        <w:spacing w:before="120" w:after="120"/>
+        <w:ind w:left="0"/>
+        <w:rPr>
+          <w:color w:val="BFBFBF" w:themeColor="background1" w:themeShade="BF"/>
+        </w:rPr>
+      </w:pPr>
+    </w:p>
+    <w:tbl>
+      <w:tblPr>
+        <w:tblStyle w:val="Tabelacomgrade"/>
+        <w:tblW w:w="5000" w:type="pct"/>
+        <w:tblBorders>
+          <w:top w:val="none" w:sz="0" w:space="0" w:color="auto"/>
+          <w:left w:val="none" w:sz="0" w:space="0" w:color="auto"/>
+          <w:bottom w:val="none" w:sz="0" w:space="0" w:color="auto"/>
+          <w:right w:val="none" w:sz="0" w:space="0" w:color="auto"/>
+          <w:insideH w:val="double" w:sz="4" w:space="0" w:color="auto"/>
+          <w:insideV w:val="double" w:sz="4" w:space="0" w:color="auto"/>
+        </w:tblBorders>
+        <w:tblLook w:val="04A0" w:firstRow="1" w:lastRow="0" w:firstColumn="1" w:lastColumn="0" w:noHBand="0" w:noVBand="1"/>
+      </w:tblPr>
+      <w:tblGrid>
+        <w:gridCol w:w="8504"/>
+      </w:tblGrid>
+      <w:tr>
+        <w:trPr>
+          <w:trHeight w:val="537"/>
+        </w:trPr>
+        <w:tc>
+          <w:tcPr>
+            <w:tcW w:w="5000" w:type="pct"/>
+            <w:vAlign w:val="center"/>
+          </w:tcPr>
+          <w:p>
+            <w:pPr>
+              <w:pStyle w:val="PargrafodaLista"/>
+              <w:numPr>
+                <w:ilvl w:val="0"/>
+                <w:numId w:val="4"/>
+              </w:numPr>
+              <w:tabs>
+                <w:tab w:val="left" w:pos="273"/>
+              </w:tabs>
+              <w:spacing w:before="120" w:after="120"/>
+            </w:pPr>
+            <w:r>
+              <w:rPr>
+                <w:sz w:val="24"/>
+                <w:szCs w:val="24"/>
+              </w:rPr>
+              <w:lastRenderedPageBreak/>
+              <w:t>API Utilizada no aplicativo</w:t>
+            </w:r>
+          </w:p>
+        </w:tc>
+      </w:tr>
+      <w:tr>
+        <w:trPr>
+          <w:trHeight w:val="1044"/>
+        </w:trPr>
+        <w:tc>
+          <w:tcPr>
+            <w:tcW w:w="5000" w:type="pct"/>
+            <w:vAlign w:val="center"/>
+          </w:tcPr>
+          <w:p>
+            <w:pPr>
+              <w:spacing w:before="120" w:after="120"/>
+              <w:jc w:val="both"/>
+              <w:rPr>
+                <w:color w:val="073E87" w:themeColor="text2"/>
+              </w:rPr>
+            </w:pPr>
+            <w:r>
+              <w:rPr>
+                <w:color w:val="073E87" w:themeColor="text2"/>
+              </w:rPr>
+              <w:t>A API</w:t>
+            </w:r>
+            <w:r>
+              <w:rPr>
+                <w:color w:val="073E87" w:themeColor="text2"/>
+              </w:rPr>
+              <w:t xml:space="preserve"> escolhida foi a</w:t>
+            </w:r>
+            <w:r>
+              <w:rPr>
+                <w:color w:val="073E87" w:themeColor="text2"/>
+              </w:rPr>
+              <w:t xml:space="preserve"> TMD</w:t>
+            </w:r>
+            <w:r>
+              <w:rPr>
+                <w:color w:val="073E87" w:themeColor="text2"/>
+              </w:rPr>
+              <w:t>b</w:t>
+            </w:r>
+            <w:r>
+              <w:rPr>
+                <w:color w:val="073E87" w:themeColor="text2"/>
+              </w:rPr>
+              <w:t xml:space="preserve"> (The Movie Database)</w:t>
+            </w:r>
+            <w:r>
+              <w:rPr>
+                <w:color w:val="073E87" w:themeColor="text2"/>
+              </w:rPr>
+              <w:t>, que</w:t>
+            </w:r>
+            <w:r>
+              <w:rPr>
+                <w:color w:val="073E87" w:themeColor="text2"/>
+              </w:rPr>
+              <w:t xml:space="preserve"> é uma fonte rica de dados sobre filmes, programas de TV e celebridades. Ela oferece uma vasta gama de informações, incluindo detalhes sobre filmes, elenco, equipe de produção, imagens, trailers e muito mais.</w:t>
+            </w:r>
+            <w:r>
+              <w:rPr>
+                <w:color w:val="073E87" w:themeColor="text2"/>
+              </w:rPr>
+              <w:br/>
+              <w:t xml:space="preserve">Essa API </w:t>
+            </w:r>
+            <w:r>
+              <w:rPr>
+                <w:color w:val="073E87" w:themeColor="text2"/>
+              </w:rPr>
+              <w:t xml:space="preserve">é a fonte de dados principal </w:t>
+            </w:r>
+            <w:r>
+              <w:rPr>
+                <w:color w:val="073E87" w:themeColor="text2"/>
+              </w:rPr>
+              <w:t xml:space="preserve">do </w:t>
+            </w:r>
+            <w:r>
+              <w:rPr>
+                <w:color w:val="073E87" w:themeColor="text2"/>
+              </w:rPr>
+              <w:t xml:space="preserve">aplicativo </w:t>
+            </w:r>
+            <w:r>
+              <w:rPr>
+                <w:color w:val="073E87" w:themeColor="text2"/>
+              </w:rPr>
+              <w:t>Skullvies</w:t>
+            </w:r>
+            <w:r>
+              <w:rPr>
+                <w:color w:val="073E87" w:themeColor="text2"/>
+              </w:rPr>
+              <w:t xml:space="preserve">. </w:t>
+            </w:r>
+            <w:r>
+              <w:rPr>
+                <w:color w:val="073E87" w:themeColor="text2"/>
+              </w:rPr>
+              <w:t>As principais informações adquiridas por meio dessa API são: nome do filme, sinopse, elenco, lançamento, entre outras.</w:t>
+            </w:r>
+            <w:r>
+              <w:rPr>
+                <w:color w:val="073E87" w:themeColor="text2"/>
+              </w:rPr>
+              <w:br/>
+            </w:r>
+          </w:p>
+        </w:tc>
+      </w:tr>
+    </w:tbl>
+    <w:p>
+      <w:pPr>
+        <w:pStyle w:val="PargrafodaLista"/>
+        <w:tabs>
+          <w:tab w:val="left" w:pos="284"/>
+          <w:tab w:val="left" w:pos="426"/>
+        </w:tabs>
+        <w:spacing w:before="120" w:after="120"/>
+        <w:ind w:left="0"/>
+        <w:rPr>
+          <w:color w:val="BFBFBF" w:themeColor="background1" w:themeShade="BF"/>
+        </w:rPr>
+      </w:pPr>
     </w:p>
     <w:sectPr>
-      <w:headerReference w:type="default" r:id="rId11"/>
+      <w:headerReference w:type="default" r:id="rId12"/>
       <w:pgSz w:w="11906" w:h="16838"/>
       <w:pgMar w:top="1950" w:right="1701" w:bottom="1418" w:left="1701" w:header="567" w:footer="709" w:gutter="0"/>
       <w:pgBorders w:offsetFrom="page">
@@ -3329,7 +3525,7 @@
 </file>
 
 <file path=word/endnotes.xml><?xml version="1.0" encoding="utf-8"?>
-<w:endnotes xmlns:wpc="http://schemas.microsoft.com/office/word/2010/wordprocessingCanvas" xmlns:cx="http://schemas.microsoft.com/office/drawing/2014/chartex" xmlns:mc="http://schemas.openxmlformats.org/markup-compatibility/2006" xmlns:o="urn:schemas-microsoft-com:office:office" xmlns:r="http://schemas.openxmlformats.org/officeDocument/2006/relationships" xmlns:m="http://schemas.openxmlformats.org/officeDocument/2006/math" xmlns:v="urn:schemas-microsoft-com:vml" xmlns:wp14="http://schemas.microsoft.com/office/word/2010/wordprocessingDrawing" xmlns:wp="http://schemas.openxmlformats.org/drawingml/2006/wordprocessingDrawing" xmlns:w10="urn:schemas-microsoft-com:office:word" xmlns:w="http://schemas.openxmlformats.org/wordprocessingml/2006/main" xmlns:w14="http://schemas.microsoft.com/office/word/2010/wordml" xmlns:w15="http://schemas.microsoft.com/office/word/2012/wordml" xmlns:w16se="http://schemas.microsoft.com/office/word/2015/wordml/symex" xmlns:wpg="http://schemas.microsoft.com/office/word/2010/wordprocessingGroup" xmlns:wpi="http://schemas.microsoft.com/office/word/2010/wordprocessingInk" xmlns:wne="http://schemas.microsoft.com/office/word/2006/wordml" xmlns:wps="http://schemas.microsoft.com/office/word/2010/wordprocessingShape" mc:Ignorable="w14 w15 w16se wp14">
+<w:endnotes xmlns:wpc="http://schemas.microsoft.com/office/word/2010/wordprocessingCanvas" xmlns:cx="http://schemas.microsoft.com/office/drawing/2014/chartex" xmlns:cx1="http://schemas.microsoft.com/office/drawing/2015/9/8/chartex" xmlns:cx2="http://schemas.microsoft.com/office/drawing/2015/10/21/chartex" xmlns:cx3="http://schemas.microsoft.com/office/drawing/2016/5/9/chartex" xmlns:cx4="http://schemas.microsoft.com/office/drawing/2016/5/10/chartex" xmlns:cx5="http://schemas.microsoft.com/office/drawing/2016/5/11/chartex" xmlns:cx6="http://schemas.microsoft.com/office/drawing/2016/5/12/chartex" xmlns:cx7="http://schemas.microsoft.com/office/drawing/2016/5/13/chartex" xmlns:cx8="http://schemas.microsoft.com/office/drawing/2016/5/14/chartex" xmlns:mc="http://schemas.openxmlformats.org/markup-compatibility/2006" xmlns:aink="http://schemas.microsoft.com/office/drawing/2016/ink" xmlns:am3d="http://schemas.microsoft.com/office/drawing/2017/model3d" xmlns:o="urn:schemas-microsoft-com:office:office" xmlns:r="http://schemas.openxmlformats.org/officeDocument/2006/relationships" xmlns:m="http://schemas.openxmlformats.org/officeDocument/2006/math" xmlns:v="urn:schemas-microsoft-com:vml" xmlns:wp14="http://schemas.microsoft.com/office/word/2010/wordprocessingDrawing" xmlns:wp="http://schemas.openxmlformats.org/drawingml/2006/wordprocessingDrawing" xmlns:w10="urn:schemas-microsoft-com:office:word" xmlns:w="http://schemas.openxmlformats.org/wordprocessingml/2006/main" xmlns:w14="http://schemas.microsoft.com/office/word/2010/wordml" xmlns:w15="http://schemas.microsoft.com/office/word/2012/wordml" xmlns:w16cex="http://schemas.microsoft.com/office/word/2018/wordml/cex" xmlns:w16cid="http://schemas.microsoft.com/office/word/2016/wordml/cid" xmlns:w16="http://schemas.microsoft.com/office/word/2018/wordml" xmlns:w16sdtdh="http://schemas.microsoft.com/office/word/2020/wordml/sdtdatahash" xmlns:w16se="http://schemas.microsoft.com/office/word/2015/wordml/symex" xmlns:wpg="http://schemas.microsoft.com/office/word/2010/wordprocessingGroup" xmlns:wpi="http://schemas.microsoft.com/office/word/2010/wordprocessingInk" xmlns:wne="http://schemas.microsoft.com/office/word/2006/wordml" xmlns:wps="http://schemas.microsoft.com/office/word/2010/wordprocessingShape" mc:Ignorable="w14 w15 w16se w16cid w16 w16cex w16sdtdh wp14">
   <w:endnote w:type="separator" w:id="-1">
     <w:p>
       <w:pPr>
@@ -3354,7 +3550,7 @@
 </file>
 
 <file path=word/footnotes.xml><?xml version="1.0" encoding="utf-8"?>
-<w:footnotes xmlns:wpc="http://schemas.microsoft.com/office/word/2010/wordprocessingCanvas" xmlns:cx="http://schemas.microsoft.com/office/drawing/2014/chartex" xmlns:mc="http://schemas.openxmlformats.org/markup-compatibility/2006" xmlns:o="urn:schemas-microsoft-com:office:office" xmlns:r="http://schemas.openxmlformats.org/officeDocument/2006/relationships" xmlns:m="http://schemas.openxmlformats.org/officeDocument/2006/math" xmlns:v="urn:schemas-microsoft-com:vml" xmlns:wp14="http://schemas.microsoft.com/office/word/2010/wordprocessingDrawing" xmlns:wp="http://schemas.openxmlformats.org/drawingml/2006/wordprocessingDrawing" xmlns:w10="urn:schemas-microsoft-com:office:word" xmlns:w="http://schemas.openxmlformats.org/wordprocessingml/2006/main" xmlns:w14="http://schemas.microsoft.com/office/word/2010/wordml" xmlns:w15="http://schemas.microsoft.com/office/word/2012/wordml" xmlns:w16se="http://schemas.microsoft.com/office/word/2015/wordml/symex" xmlns:wpg="http://schemas.microsoft.com/office/word/2010/wordprocessingGroup" xmlns:wpi="http://schemas.microsoft.com/office/word/2010/wordprocessingInk" xmlns:wne="http://schemas.microsoft.com/office/word/2006/wordml" xmlns:wps="http://schemas.microsoft.com/office/word/2010/wordprocessingShape" mc:Ignorable="w14 w15 w16se wp14">
+<w:footnotes xmlns:wpc="http://schemas.microsoft.com/office/word/2010/wordprocessingCanvas" xmlns:cx="http://schemas.microsoft.com/office/drawing/2014/chartex" xmlns:cx1="http://schemas.microsoft.com/office/drawing/2015/9/8/chartex" xmlns:cx2="http://schemas.microsoft.com/office/drawing/2015/10/21/chartex" xmlns:cx3="http://schemas.microsoft.com/office/drawing/2016/5/9/chartex" xmlns:cx4="http://schemas.microsoft.com/office/drawing/2016/5/10/chartex" xmlns:cx5="http://schemas.microsoft.com/office/drawing/2016/5/11/chartex" xmlns:cx6="http://schemas.microsoft.com/office/drawing/2016/5/12/chartex" xmlns:cx7="http://schemas.microsoft.com/office/drawing/2016/5/13/chartex" xmlns:cx8="http://schemas.microsoft.com/office/drawing/2016/5/14/chartex" xmlns:mc="http://schemas.openxmlformats.org/markup-compatibility/2006" xmlns:aink="http://schemas.microsoft.com/office/drawing/2016/ink" xmlns:am3d="http://schemas.microsoft.com/office/drawing/2017/model3d" xmlns:o="urn:schemas-microsoft-com:office:office" xmlns:r="http://schemas.openxmlformats.org/officeDocument/2006/relationships" xmlns:m="http://schemas.openxmlformats.org/officeDocument/2006/math" xmlns:v="urn:schemas-microsoft-com:vml" xmlns:wp14="http://schemas.microsoft.com/office/word/2010/wordprocessingDrawing" xmlns:wp="http://schemas.openxmlformats.org/drawingml/2006/wordprocessingDrawing" xmlns:w10="urn:schemas-microsoft-com:office:word" xmlns:w="http://schemas.openxmlformats.org/wordprocessingml/2006/main" xmlns:w14="http://schemas.microsoft.com/office/word/2010/wordml" xmlns:w15="http://schemas.microsoft.com/office/word/2012/wordml" xmlns:w16cex="http://schemas.microsoft.com/office/word/2018/wordml/cex" xmlns:w16cid="http://schemas.microsoft.com/office/word/2016/wordml/cid" xmlns:w16="http://schemas.microsoft.com/office/word/2018/wordml" xmlns:w16sdtdh="http://schemas.microsoft.com/office/word/2020/wordml/sdtdatahash" xmlns:w16se="http://schemas.microsoft.com/office/word/2015/wordml/symex" xmlns:wpg="http://schemas.microsoft.com/office/word/2010/wordprocessingGroup" xmlns:wpi="http://schemas.microsoft.com/office/word/2010/wordprocessingInk" xmlns:wne="http://schemas.microsoft.com/office/word/2006/wordml" xmlns:wps="http://schemas.microsoft.com/office/word/2010/wordprocessingShape" mc:Ignorable="w14 w15 w16se w16cid w16 w16cex w16sdtdh wp14">
   <w:footnote w:type="separator" w:id="-1">
     <w:p>
       <w:pPr>
@@ -3379,7 +3575,7 @@
 </file>
 
 <file path=word/header1.xml><?xml version="1.0" encoding="utf-8"?>
-<w:hdr xmlns:wpc="http://schemas.microsoft.com/office/word/2010/wordprocessingCanvas" xmlns:cx="http://schemas.microsoft.com/office/drawing/2014/chartex" xmlns:mc="http://schemas.openxmlformats.org/markup-compatibility/2006" xmlns:o="urn:schemas-microsoft-com:office:office" xmlns:r="http://schemas.openxmlformats.org/officeDocument/2006/relationships" xmlns:m="http://schemas.openxmlformats.org/officeDocument/2006/math" xmlns:v="urn:schemas-microsoft-com:vml" xmlns:wp14="http://schemas.microsoft.com/office/word/2010/wordprocessingDrawing" xmlns:wp="http://schemas.openxmlformats.org/drawingml/2006/wordprocessingDrawing" xmlns:w10="urn:schemas-microsoft-com:office:word" xmlns:w="http://schemas.openxmlformats.org/wordprocessingml/2006/main" xmlns:w14="http://schemas.microsoft.com/office/word/2010/wordml" xmlns:w15="http://schemas.microsoft.com/office/word/2012/wordml" xmlns:w16se="http://schemas.microsoft.com/office/word/2015/wordml/symex" xmlns:wpg="http://schemas.microsoft.com/office/word/2010/wordprocessingGroup" xmlns:wpi="http://schemas.microsoft.com/office/word/2010/wordprocessingInk" xmlns:wne="http://schemas.microsoft.com/office/word/2006/wordml" xmlns:wps="http://schemas.microsoft.com/office/word/2010/wordprocessingShape" mc:Ignorable="w14 w15 w16se wp14">
+<w:hdr xmlns:wpc="http://schemas.microsoft.com/office/word/2010/wordprocessingCanvas" xmlns:cx="http://schemas.microsoft.com/office/drawing/2014/chartex" xmlns:cx1="http://schemas.microsoft.com/office/drawing/2015/9/8/chartex" xmlns:cx2="http://schemas.microsoft.com/office/drawing/2015/10/21/chartex" xmlns:cx3="http://schemas.microsoft.com/office/drawing/2016/5/9/chartex" xmlns:cx4="http://schemas.microsoft.com/office/drawing/2016/5/10/chartex" xmlns:cx5="http://schemas.microsoft.com/office/drawing/2016/5/11/chartex" xmlns:cx6="http://schemas.microsoft.com/office/drawing/2016/5/12/chartex" xmlns:cx7="http://schemas.microsoft.com/office/drawing/2016/5/13/chartex" xmlns:cx8="http://schemas.microsoft.com/office/drawing/2016/5/14/chartex" xmlns:mc="http://schemas.openxmlformats.org/markup-compatibility/2006" xmlns:aink="http://schemas.microsoft.com/office/drawing/2016/ink" xmlns:am3d="http://schemas.microsoft.com/office/drawing/2017/model3d" xmlns:o="urn:schemas-microsoft-com:office:office" xmlns:r="http://schemas.openxmlformats.org/officeDocument/2006/relationships" xmlns:m="http://schemas.openxmlformats.org/officeDocument/2006/math" xmlns:v="urn:schemas-microsoft-com:vml" xmlns:wp14="http://schemas.microsoft.com/office/word/2010/wordprocessingDrawing" xmlns:wp="http://schemas.openxmlformats.org/drawingml/2006/wordprocessingDrawing" xmlns:w10="urn:schemas-microsoft-com:office:word" xmlns:w="http://schemas.openxmlformats.org/wordprocessingml/2006/main" xmlns:w14="http://schemas.microsoft.com/office/word/2010/wordml" xmlns:w15="http://schemas.microsoft.com/office/word/2012/wordml" xmlns:w16cex="http://schemas.microsoft.com/office/word/2018/wordml/cex" xmlns:w16cid="http://schemas.microsoft.com/office/word/2016/wordml/cid" xmlns:w16="http://schemas.microsoft.com/office/word/2018/wordml" xmlns:w16sdtdh="http://schemas.microsoft.com/office/word/2020/wordml/sdtdatahash" xmlns:w16se="http://schemas.microsoft.com/office/word/2015/wordml/symex" xmlns:wpg="http://schemas.microsoft.com/office/word/2010/wordprocessingGroup" xmlns:wpi="http://schemas.microsoft.com/office/word/2010/wordprocessingInk" xmlns:wne="http://schemas.microsoft.com/office/word/2006/wordml" xmlns:wps="http://schemas.microsoft.com/office/word/2010/wordprocessingShape" mc:Ignorable="w14 w15 w16se w16cid w16 w16cex w16sdtdh wp14">
   <w:p>
     <w:pPr>
       <w:pStyle w:val="Cabealho"/>
@@ -3565,7 +3761,7 @@
 </file>
 
 <file path=word/numbering.xml><?xml version="1.0" encoding="utf-8"?>
-<w:numbering xmlns:wpc="http://schemas.microsoft.com/office/word/2010/wordprocessingCanvas" xmlns:cx="http://schemas.microsoft.com/office/drawing/2014/chartex" xmlns:mc="http://schemas.openxmlformats.org/markup-compatibility/2006" xmlns:o="urn:schemas-microsoft-com:office:office" xmlns:r="http://schemas.openxmlformats.org/officeDocument/2006/relationships" xmlns:m="http://schemas.openxmlformats.org/officeDocument/2006/math" xmlns:v="urn:schemas-microsoft-com:vml" xmlns:wp14="http://schemas.microsoft.com/office/word/2010/wordprocessingDrawing" xmlns:wp="http://schemas.openxmlformats.org/drawingml/2006/wordprocessingDrawing" xmlns:w10="urn:schemas-microsoft-com:office:word" xmlns:w="http://schemas.openxmlformats.org/wordprocessingml/2006/main" xmlns:w14="http://schemas.microsoft.com/office/word/2010/wordml" xmlns:w15="http://schemas.microsoft.com/office/word/2012/wordml" xmlns:w16se="http://schemas.microsoft.com/office/word/2015/wordml/symex" xmlns:wpg="http://schemas.microsoft.com/office/word/2010/wordprocessingGroup" xmlns:wpi="http://schemas.microsoft.com/office/word/2010/wordprocessingInk" xmlns:wne="http://schemas.microsoft.com/office/word/2006/wordml" xmlns:wps="http://schemas.microsoft.com/office/word/2010/wordprocessingShape" mc:Ignorable="w14 w15 w16se wp14">
+<w:numbering xmlns:wpc="http://schemas.microsoft.com/office/word/2010/wordprocessingCanvas" xmlns:cx="http://schemas.microsoft.com/office/drawing/2014/chartex" xmlns:cx1="http://schemas.microsoft.com/office/drawing/2015/9/8/chartex" xmlns:cx2="http://schemas.microsoft.com/office/drawing/2015/10/21/chartex" xmlns:cx3="http://schemas.microsoft.com/office/drawing/2016/5/9/chartex" xmlns:cx4="http://schemas.microsoft.com/office/drawing/2016/5/10/chartex" xmlns:cx5="http://schemas.microsoft.com/office/drawing/2016/5/11/chartex" xmlns:cx6="http://schemas.microsoft.com/office/drawing/2016/5/12/chartex" xmlns:cx7="http://schemas.microsoft.com/office/drawing/2016/5/13/chartex" xmlns:cx8="http://schemas.microsoft.com/office/drawing/2016/5/14/chartex" xmlns:mc="http://schemas.openxmlformats.org/markup-compatibility/2006" xmlns:aink="http://schemas.microsoft.com/office/drawing/2016/ink" xmlns:am3d="http://schemas.microsoft.com/office/drawing/2017/model3d" xmlns:o="urn:schemas-microsoft-com:office:office" xmlns:r="http://schemas.openxmlformats.org/officeDocument/2006/relationships" xmlns:m="http://schemas.openxmlformats.org/officeDocument/2006/math" xmlns:v="urn:schemas-microsoft-com:vml" xmlns:wp14="http://schemas.microsoft.com/office/word/2010/wordprocessingDrawing" xmlns:wp="http://schemas.openxmlformats.org/drawingml/2006/wordprocessingDrawing" xmlns:w10="urn:schemas-microsoft-com:office:word" xmlns:w="http://schemas.openxmlformats.org/wordprocessingml/2006/main" xmlns:w14="http://schemas.microsoft.com/office/word/2010/wordml" xmlns:w15="http://schemas.microsoft.com/office/word/2012/wordml" xmlns:w16cex="http://schemas.microsoft.com/office/word/2018/wordml/cex" xmlns:w16cid="http://schemas.microsoft.com/office/word/2016/wordml/cid" xmlns:w16="http://schemas.microsoft.com/office/word/2018/wordml" xmlns:w16sdtdh="http://schemas.microsoft.com/office/word/2020/wordml/sdtdatahash" xmlns:w16se="http://schemas.microsoft.com/office/word/2015/wordml/symex" xmlns:wpg="http://schemas.microsoft.com/office/word/2010/wordprocessingGroup" xmlns:wpi="http://schemas.microsoft.com/office/word/2010/wordprocessingInk" xmlns:wne="http://schemas.microsoft.com/office/word/2006/wordml" xmlns:wps="http://schemas.microsoft.com/office/word/2010/wordprocessingShape" mc:Ignorable="w14 w15 w16se w16cid w16 w16cex w16sdtdh wp14">
   <w:abstractNum w:abstractNumId="0" w15:restartNumberingAfterBreak="0">
     <w:nsid w:val="FFFFFFFE"/>
     <w:multiLevelType w:val="singleLevel"/>
@@ -5170,7 +5366,7 @@
 </file>
 
 <file path=word/styles.xml><?xml version="1.0" encoding="utf-8"?>
-<w:styles xmlns:mc="http://schemas.openxmlformats.org/markup-compatibility/2006" xmlns:r="http://schemas.openxmlformats.org/officeDocument/2006/relationships" xmlns:w="http://schemas.openxmlformats.org/wordprocessingml/2006/main" xmlns:w14="http://schemas.microsoft.com/office/word/2010/wordml" xmlns:w15="http://schemas.microsoft.com/office/word/2012/wordml" xmlns:w16se="http://schemas.microsoft.com/office/word/2015/wordml/symex" mc:Ignorable="w14 w15 w16se">
+<w:styles xmlns:mc="http://schemas.openxmlformats.org/markup-compatibility/2006" xmlns:r="http://schemas.openxmlformats.org/officeDocument/2006/relationships" xmlns:w="http://schemas.openxmlformats.org/wordprocessingml/2006/main" xmlns:w14="http://schemas.microsoft.com/office/word/2010/wordml" xmlns:w15="http://schemas.microsoft.com/office/word/2012/wordml" xmlns:w16cex="http://schemas.microsoft.com/office/word/2018/wordml/cex" xmlns:w16cid="http://schemas.microsoft.com/office/word/2016/wordml/cid" xmlns:w16="http://schemas.microsoft.com/office/word/2018/wordml" xmlns:w16sdtdh="http://schemas.microsoft.com/office/word/2020/wordml/sdtdatahash" xmlns:w16se="http://schemas.microsoft.com/office/word/2015/wordml/symex" mc:Ignorable="w14 w15 w16se w16cid w16 w16cex w16sdtdh">
   <w:docDefaults>
     <w:rPrDefault>
       <w:rPr>
@@ -5186,7 +5382,7 @@
       </w:pPr>
     </w:pPrDefault>
   </w:docDefaults>
-  <w:latentStyles w:defLockedState="0" w:defUIPriority="99" w:defSemiHidden="0" w:defUnhideWhenUsed="0" w:defQFormat="0" w:count="371">
+  <w:latentStyles w:defLockedState="0" w:defUIPriority="99" w:defSemiHidden="0" w:defUnhideWhenUsed="0" w:defQFormat="0" w:count="376">
     <w:lsdException w:name="Normal" w:uiPriority="0" w:qFormat="1"/>
     <w:lsdException w:name="heading 1" w:uiPriority="9" w:qFormat="1"/>
     <w:lsdException w:name="heading 2" w:semiHidden="1" w:uiPriority="9" w:unhideWhenUsed="1" w:qFormat="1"/>
@@ -5292,7 +5488,6 @@
     <w:lsdException w:name="HTML Sample" w:semiHidden="1" w:unhideWhenUsed="1"/>
     <w:lsdException w:name="HTML Typewriter" w:semiHidden="1" w:unhideWhenUsed="1"/>
     <w:lsdException w:name="HTML Variable" w:semiHidden="1" w:unhideWhenUsed="1"/>
-    <w:lsdException w:name="Normal Table" w:semiHidden="1" w:unhideWhenUsed="1"/>
     <w:lsdException w:name="annotation subject" w:semiHidden="1" w:unhideWhenUsed="1"/>
     <w:lsdException w:name="No List" w:semiHidden="1" w:unhideWhenUsed="1"/>
     <w:lsdException w:name="Outline List 1" w:semiHidden="1" w:unhideWhenUsed="1"/>
@@ -5335,11 +5530,8 @@
     <w:lsdException w:name="Table Contemporary" w:semiHidden="1" w:unhideWhenUsed="1"/>
     <w:lsdException w:name="Table Elegant" w:semiHidden="1" w:unhideWhenUsed="1"/>
     <w:lsdException w:name="Table Professional" w:semiHidden="1" w:unhideWhenUsed="1"/>
-    <w:lsdException w:name="Table Subtle 1" w:semiHidden="1" w:unhideWhenUsed="1"/>
     <w:lsdException w:name="Table Subtle 2" w:semiHidden="1" w:unhideWhenUsed="1"/>
     <w:lsdException w:name="Table Web 1" w:semiHidden="1" w:unhideWhenUsed="1"/>
-    <w:lsdException w:name="Table Web 2" w:semiHidden="1" w:unhideWhenUsed="1"/>
-    <w:lsdException w:name="Table Web 3" w:semiHidden="1" w:unhideWhenUsed="1"/>
     <w:lsdException w:name="Balloon Text" w:semiHidden="1" w:unhideWhenUsed="1"/>
     <w:lsdException w:name="Table Grid" w:uiPriority="59"/>
     <w:lsdException w:name="Table Theme" w:semiHidden="1" w:unhideWhenUsed="1"/>
@@ -5558,10 +5750,16 @@
     <w:lsdException w:name="List Table 5 Dark Accent 6" w:uiPriority="50"/>
     <w:lsdException w:name="List Table 6 Colorful Accent 6" w:uiPriority="51"/>
     <w:lsdException w:name="List Table 7 Colorful Accent 6" w:uiPriority="52"/>
+    <w:lsdException w:name="Mention" w:semiHidden="1" w:unhideWhenUsed="1"/>
+    <w:lsdException w:name="Smart Hyperlink" w:semiHidden="1" w:unhideWhenUsed="1"/>
+    <w:lsdException w:name="Hashtag" w:semiHidden="1" w:unhideWhenUsed="1"/>
+    <w:lsdException w:name="Unresolved Mention" w:semiHidden="1" w:unhideWhenUsed="1"/>
+    <w:lsdException w:name="Smart Link" w:semiHidden="1" w:unhideWhenUsed="1"/>
   </w:latentStyles>
   <w:style w:type="paragraph" w:default="1" w:styleId="Normal">
     <w:name w:val="Normal"/>
     <w:qFormat/>
+    <w:rsid w:val="0009587B"/>
   </w:style>
   <w:style w:type="character" w:default="1" w:styleId="Fontepargpadro">
     <w:name w:val="Default Paragraph Font"/>
@@ -5703,12 +5901,103 @@
     <w:name w:val="Hyperlink"/>
     <w:basedOn w:val="Fontepargpadro"/>
     <w:uiPriority w:val="99"/>
-    <w:semiHidden/>
     <w:unhideWhenUsed/>
     <w:rsid w:val="0044374F"/>
     <w:rPr>
       <w:color w:val="0000FF"/>
       <w:u w:val="single"/>
+    </w:rPr>
+  </w:style>
+  <w:style w:type="character" w:styleId="MenoPendente">
+    <w:name w:val="Unresolved Mention"/>
+    <w:basedOn w:val="Fontepargpadro"/>
+    <w:uiPriority w:val="99"/>
+    <w:semiHidden/>
+    <w:unhideWhenUsed/>
+    <w:rsid w:val="0009587B"/>
+    <w:rPr>
+      <w:color w:val="605E5C"/>
+      <w:shd w:val="clear" w:color="auto" w:fill="E1DFDD"/>
+    </w:rPr>
+  </w:style>
+  <w:style w:type="character" w:styleId="HiperlinkVisitado">
+    <w:name w:val="FollowedHyperlink"/>
+    <w:basedOn w:val="Fontepargpadro"/>
+    <w:uiPriority w:val="99"/>
+    <w:semiHidden/>
+    <w:unhideWhenUsed/>
+    <w:rsid w:val="0009587B"/>
+    <w:rPr>
+      <w:color w:val="5EAEFF" w:themeColor="followedHyperlink"/>
+      <w:u w:val="single"/>
+    </w:rPr>
+  </w:style>
+  <w:style w:type="character" w:styleId="Refdecomentrio">
+    <w:name w:val="annotation reference"/>
+    <w:basedOn w:val="Fontepargpadro"/>
+    <w:uiPriority w:val="99"/>
+    <w:semiHidden/>
+    <w:unhideWhenUsed/>
+    <w:rsid w:val="00635C77"/>
+    <w:rPr>
+      <w:sz w:val="16"/>
+      <w:szCs w:val="16"/>
+    </w:rPr>
+  </w:style>
+  <w:style w:type="paragraph" w:styleId="Textodecomentrio">
+    <w:name w:val="annotation text"/>
+    <w:basedOn w:val="Normal"/>
+    <w:link w:val="TextodecomentrioChar"/>
+    <w:uiPriority w:val="99"/>
+    <w:semiHidden/>
+    <w:unhideWhenUsed/>
+    <w:rsid w:val="00635C77"/>
+    <w:pPr>
+      <w:spacing w:line="240" w:lineRule="auto"/>
+    </w:pPr>
+    <w:rPr>
+      <w:sz w:val="20"/>
+      <w:szCs w:val="20"/>
+    </w:rPr>
+  </w:style>
+  <w:style w:type="character" w:customStyle="1" w:styleId="TextodecomentrioChar">
+    <w:name w:val="Texto de comentário Char"/>
+    <w:basedOn w:val="Fontepargpadro"/>
+    <w:link w:val="Textodecomentrio"/>
+    <w:uiPriority w:val="99"/>
+    <w:semiHidden/>
+    <w:rsid w:val="00635C77"/>
+    <w:rPr>
+      <w:sz w:val="20"/>
+      <w:szCs w:val="20"/>
+    </w:rPr>
+  </w:style>
+  <w:style w:type="paragraph" w:styleId="Assuntodocomentrio">
+    <w:name w:val="annotation subject"/>
+    <w:basedOn w:val="Textodecomentrio"/>
+    <w:next w:val="Textodecomentrio"/>
+    <w:link w:val="AssuntodocomentrioChar"/>
+    <w:uiPriority w:val="99"/>
+    <w:semiHidden/>
+    <w:unhideWhenUsed/>
+    <w:rsid w:val="00635C77"/>
+    <w:rPr>
+      <w:b/>
+      <w:bCs/>
+    </w:rPr>
+  </w:style>
+  <w:style w:type="character" w:customStyle="1" w:styleId="AssuntodocomentrioChar">
+    <w:name w:val="Assunto do comentário Char"/>
+    <w:basedOn w:val="TextodecomentrioChar"/>
+    <w:link w:val="Assuntodocomentrio"/>
+    <w:uiPriority w:val="99"/>
+    <w:semiHidden/>
+    <w:rsid w:val="00635C77"/>
+    <w:rPr>
+      <w:b/>
+      <w:bCs/>
+      <w:sz w:val="20"/>
+      <w:szCs w:val="20"/>
     </w:rPr>
   </w:style>
 </w:styles>
@@ -6005,12 +6294,12 @@
 </file>
 
 <file path=customXml/item1.xml><?xml version="1.0" encoding="utf-8"?>
-<p:properties xmlns:p="http://schemas.microsoft.com/office/2006/metadata/properties" xmlns:xsi="http://www.w3.org/2001/XMLSchema-instance" xmlns:pc="http://schemas.microsoft.com/office/infopath/2007/PartnerControls">
-  <documentManagement>
-    <TipoProjeto xmlns="e370e6ce-0e97-41e3-bc02-66d84d30f179">CAIXA SEG - PMBOK</TipoProjeto>
-    <Fase xmlns="e370e6ce-0e97-41e3-bc02-66d84d30f179">1.Inicião</Fase>
-  </documentManagement>
-</p:properties>
+<?mso-contentType ?>
+<FormTemplates xmlns="http://schemas.microsoft.com/sharepoint/v3/contenttype/forms">
+  <Display>DocumentLibraryForm</Display>
+  <Edit>DocumentLibraryForm</Edit>
+  <New>DocumentLibraryForm</New>
+</FormTemplates>
 </file>
 
 <file path=customXml/item2.xml><?xml version="1.0" encoding="utf-8"?>
@@ -6156,12 +6445,12 @@
 </file>
 
 <file path=customXml/item3.xml><?xml version="1.0" encoding="utf-8"?>
-<?mso-contentType ?>
-<FormTemplates xmlns="http://schemas.microsoft.com/sharepoint/v3/contenttype/forms">
-  <Display>DocumentLibraryForm</Display>
-  <Edit>DocumentLibraryForm</Edit>
-  <New>DocumentLibraryForm</New>
-</FormTemplates>
+<p:properties xmlns:p="http://schemas.microsoft.com/office/2006/metadata/properties" xmlns:xsi="http://www.w3.org/2001/XMLSchema-instance" xmlns:pc="http://schemas.microsoft.com/office/infopath/2007/PartnerControls">
+  <documentManagement>
+    <TipoProjeto xmlns="e370e6ce-0e97-41e3-bc02-66d84d30f179">CAIXA SEG - PMBOK</TipoProjeto>
+    <Fase xmlns="e370e6ce-0e97-41e3-bc02-66d84d30f179">1.Inicião</Fase>
+  </documentManagement>
+</p:properties>
 </file>
 
 <file path=customXml/item4.xml><?xml version="1.0" encoding="utf-8"?>
@@ -6169,11 +6458,9 @@
 </file>
 
 <file path=customXml/itemProps1.xml><?xml version="1.0" encoding="utf-8"?>
-<ds:datastoreItem xmlns:ds="http://schemas.openxmlformats.org/officeDocument/2006/customXml" ds:itemID="{6EB0697D-9B53-43A2-9BD3-B69BBE4E6E1D}">
+<ds:datastoreItem xmlns:ds="http://schemas.openxmlformats.org/officeDocument/2006/customXml" ds:itemID="{5EDB4429-B6F5-4686-A3F1-08217ECC58AA}">
   <ds:schemaRefs>
-    <ds:schemaRef ds:uri="http://schemas.microsoft.com/office/2006/metadata/properties"/>
-    <ds:schemaRef ds:uri="http://schemas.microsoft.com/office/infopath/2007/PartnerControls"/>
-    <ds:schemaRef ds:uri="e370e6ce-0e97-41e3-bc02-66d84d30f179"/>
+    <ds:schemaRef ds:uri="http://schemas.microsoft.com/sharepoint/v3/contenttype/forms"/>
   </ds:schemaRefs>
 </ds:datastoreItem>
 </file>
@@ -6197,9 +6484,11 @@
 </file>
 
 <file path=customXml/itemProps3.xml><?xml version="1.0" encoding="utf-8"?>
-<ds:datastoreItem xmlns:ds="http://schemas.openxmlformats.org/officeDocument/2006/customXml" ds:itemID="{5EDB4429-B6F5-4686-A3F1-08217ECC58AA}">
+<ds:datastoreItem xmlns:ds="http://schemas.openxmlformats.org/officeDocument/2006/customXml" ds:itemID="{6EB0697D-9B53-43A2-9BD3-B69BBE4E6E1D}">
   <ds:schemaRefs>
-    <ds:schemaRef ds:uri="http://schemas.microsoft.com/sharepoint/v3/contenttype/forms"/>
+    <ds:schemaRef ds:uri="http://schemas.microsoft.com/office/2006/metadata/properties"/>
+    <ds:schemaRef ds:uri="http://schemas.microsoft.com/office/infopath/2007/PartnerControls"/>
+    <ds:schemaRef ds:uri="e370e6ce-0e97-41e3-bc02-66d84d30f179"/>
   </ds:schemaRefs>
 </ds:datastoreItem>
 </file>

</xml_diff>